<commit_message>
Removed the dependecy on Falcor, implemented a new basic Framework class and updated the license to BSD 3-clause
</commit_message>
<xml_diff>
--- a/Tutorials/01-CreateWindow/01-CreateWindow.docx
+++ b/Tutorials/01-CreateWindow/01-CreateWindow.docx
@@ -67,92 +67,61 @@
       <w:pPr>
         <w:pStyle w:val="Heading1"/>
       </w:pPr>
-      <w:proofErr w:type="spellStart"/>
-      <w:r>
-        <w:t>Falcor</w:t>
-      </w:r>
-      <w:proofErr w:type="spellEnd"/>
-    </w:p>
-    <w:p>
-      <w:r>
-        <w:t xml:space="preserve">One of the first things you’ll notice, is that the tutorials are packaged together with </w:t>
-      </w:r>
-      <w:proofErr w:type="spellStart"/>
-      <w:r>
-        <w:t>Falcor</w:t>
-      </w:r>
-      <w:proofErr w:type="spellEnd"/>
-      <w:r>
-        <w:t xml:space="preserve">. </w:t>
-      </w:r>
-      <w:proofErr w:type="spellStart"/>
-      <w:r>
-        <w:t>Falcor</w:t>
-      </w:r>
-      <w:proofErr w:type="spellEnd"/>
-      <w:r>
-        <w:t xml:space="preserve"> is a real-time rendering framework which supports many graphics features and abstracts the graphics API. We will not use any of those features in the tutorials, except for the window abstractions. Like I mentioned before – it is assumed that the user knows how to create a window and handle Windows messages. Everything else besides the window will be implemented directly by us, using raw-API calls.</w:t>
-      </w:r>
-    </w:p>
-    <w:p>
-      <w:pPr>
-        <w:pStyle w:val="Heading1"/>
-        <w:rPr>
-          <w:rFonts w:asciiTheme="minorHAnsi" w:eastAsiaTheme="minorHAnsi" w:hAnsiTheme="minorHAnsi" w:cstheme="minorBidi"/>
-          <w:color w:val="auto"/>
-          <w:sz w:val="22"/>
-          <w:szCs w:val="22"/>
-        </w:rPr>
-      </w:pPr>
-      <w:r>
-        <w:rPr>
-          <w:rFonts w:asciiTheme="minorHAnsi" w:eastAsiaTheme="minorHAnsi" w:hAnsiTheme="minorHAnsi" w:cstheme="minorBidi"/>
-          <w:color w:val="auto"/>
-          <w:sz w:val="22"/>
-          <w:szCs w:val="22"/>
-        </w:rPr>
-        <w:t>In this tutorial we will not actua</w:t>
-      </w:r>
-      <w:r>
-        <w:rPr>
-          <w:rFonts w:asciiTheme="minorHAnsi" w:eastAsiaTheme="minorHAnsi" w:hAnsiTheme="minorHAnsi" w:cstheme="minorBidi"/>
-          <w:color w:val="auto"/>
-          <w:sz w:val="22"/>
-          <w:szCs w:val="22"/>
-        </w:rPr>
-        <w:t>lly do anything specific to DXR</w:t>
-      </w:r>
-      <w:r>
-        <w:rPr>
-          <w:rFonts w:asciiTheme="minorHAnsi" w:eastAsiaTheme="minorHAnsi" w:hAnsiTheme="minorHAnsi" w:cstheme="minorBidi"/>
-          <w:color w:val="auto"/>
-          <w:sz w:val="22"/>
-          <w:szCs w:val="22"/>
-        </w:rPr>
-        <w:t xml:space="preserve">, but rather have a quick overview of how to write a </w:t>
-      </w:r>
-      <w:proofErr w:type="spellStart"/>
-      <w:r>
-        <w:rPr>
-          <w:rFonts w:asciiTheme="minorHAnsi" w:eastAsiaTheme="minorHAnsi" w:hAnsiTheme="minorHAnsi" w:cstheme="minorBidi"/>
-          <w:color w:val="auto"/>
-          <w:sz w:val="22"/>
-          <w:szCs w:val="22"/>
-        </w:rPr>
-        <w:t>Falcor</w:t>
-      </w:r>
-      <w:proofErr w:type="spellEnd"/>
-      <w:r>
-        <w:rPr>
-          <w:rFonts w:asciiTheme="minorHAnsi" w:eastAsiaTheme="minorHAnsi" w:hAnsiTheme="minorHAnsi" w:cstheme="minorBidi"/>
-          <w:color w:val="auto"/>
-          <w:sz w:val="22"/>
-          <w:szCs w:val="22"/>
-        </w:rPr>
-        <w:t xml:space="preserve"> sample.</w:t>
-      </w:r>
-    </w:p>
-    <w:p/>
+      <w:r>
+        <w:t xml:space="preserve">The Tutorials </w:t>
+      </w:r>
+      <w:r>
+        <w:t>Framework</w:t>
+      </w:r>
+    </w:p>
+    <w:p>
+      <w:r>
+        <w:t>T</w:t>
+      </w:r>
+      <w:r>
+        <w:t xml:space="preserve">he first thing </w:t>
+      </w:r>
+      <w:r>
+        <w:t>to pay attention to</w:t>
+      </w:r>
+      <w:r>
+        <w:t xml:space="preserve">, is that the </w:t>
+      </w:r>
+      <w:r>
+        <w:t xml:space="preserve">solution contains a project called </w:t>
+      </w:r>
+      <w:r>
+        <w:rPr>
+          <w:b/>
+          <w:bCs/>
+          <w:i/>
+          <w:iCs/>
+        </w:rPr>
+        <w:t>Framework</w:t>
+      </w:r>
+      <w:r>
+        <w:t>.</w:t>
+      </w:r>
+      <w:r>
+        <w:t xml:space="preserve"> </w:t>
+      </w:r>
+      <w:r>
+        <w:t xml:space="preserve">As the name suggests, it’s a simple abstraction layer for the windowing system, </w:t>
+      </w:r>
+      <w:proofErr w:type="gramStart"/>
+      <w:r>
+        <w:t>and also</w:t>
+      </w:r>
+      <w:proofErr w:type="gramEnd"/>
+      <w:r>
+        <w:t xml:space="preserve"> provides a few useful utilities shared by the tutorials.</w:t>
+      </w:r>
+    </w:p>
+    <w:p>
+      <w:r>
+        <w:t>It also provides very simple keyboard functionality – pressing the Escape key will close the application.</w:t>
+      </w:r>
+    </w:p>
     <w:p>
       <w:pPr>
         <w:pStyle w:val="Heading1"/>
@@ -182,7 +151,6 @@
       <w:r>
         <w:t xml:space="preserve">The only class in this file is </w:t>
       </w:r>
-      <w:proofErr w:type="spellStart"/>
       <w:r>
         <w:rPr>
           <w:rFonts w:ascii="Consolas" w:hAnsi="Consolas" w:cs="Consolas"/>
@@ -193,9 +161,8 @@
           <w:szCs w:val="19"/>
           <w:lang w:bidi="he-IL"/>
         </w:rPr>
-        <w:t>DxrSample</w:t>
-      </w:r>
-      <w:proofErr w:type="spellEnd"/>
+        <w:t>Tutorial01</w:t>
+      </w:r>
       <w:r>
         <w:rPr>
           <w:rFonts w:ascii="Consolas" w:hAnsi="Consolas" w:cs="Consolas"/>
@@ -219,10 +186,16 @@
           <w:szCs w:val="19"/>
           <w:lang w:bidi="he-IL"/>
         </w:rPr>
-        <w:t>Renderer</w:t>
-      </w:r>
-      <w:r>
-        <w:t xml:space="preserve">. This base class provides the windows and messaging abstraction. As you can see, we are overriding 5 base-class functions. </w:t>
+        <w:t>Tutorial</w:t>
+      </w:r>
+      <w:r>
+        <w:t xml:space="preserve">. This base class provides the windows and messaging abstraction. As you can see, we are overriding </w:t>
+      </w:r>
+      <w:r>
+        <w:t>3</w:t>
+      </w:r>
+      <w:r>
+        <w:t xml:space="preserve"> base-class functions. </w:t>
       </w:r>
       <w:r>
         <w:t xml:space="preserve">These </w:t>
@@ -384,6 +357,15 @@
         <w:autoSpaceDN w:val="0"/>
         <w:adjustRightInd w:val="0"/>
         <w:spacing w:after="0" w:line="240" w:lineRule="auto"/>
+        <w:rPr>
+          <w:rFonts w:ascii="Consolas" w:hAnsi="Consolas" w:cs="Consolas"/>
+          <w:b/>
+          <w:bCs/>
+          <w:color w:val="CC7833"/>
+          <w:sz w:val="19"/>
+          <w:szCs w:val="19"/>
+          <w:lang w:bidi="he-IL"/>
+        </w:rPr>
       </w:pPr>
       <w:r>
         <w:t xml:space="preserve">The main render </w:t>
@@ -403,6 +385,15 @@
         <w:autoSpaceDN w:val="0"/>
         <w:adjustRightInd w:val="0"/>
         <w:spacing w:after="0" w:line="240" w:lineRule="auto"/>
+        <w:rPr>
+          <w:rFonts w:ascii="Consolas" w:hAnsi="Consolas" w:cs="Consolas"/>
+          <w:b/>
+          <w:bCs/>
+          <w:color w:val="CC7833"/>
+          <w:sz w:val="19"/>
+          <w:szCs w:val="19"/>
+          <w:lang w:bidi="he-IL"/>
+        </w:rPr>
       </w:pPr>
     </w:p>
     <w:p>
@@ -421,6 +412,46 @@
           <w:lang w:bidi="he-IL"/>
         </w:rPr>
       </w:pPr>
+      <w:proofErr w:type="spellStart"/>
+      <w:proofErr w:type="gramStart"/>
+      <w:r>
+        <w:rPr>
+          <w:rFonts w:ascii="Consolas" w:hAnsi="Consolas" w:cs="Consolas"/>
+          <w:b/>
+          <w:bCs/>
+          <w:color w:val="CC7833"/>
+          <w:sz w:val="19"/>
+          <w:szCs w:val="19"/>
+          <w:lang w:bidi="he-IL"/>
+        </w:rPr>
+        <w:t>onShutdown</w:t>
+      </w:r>
+      <w:proofErr w:type="spellEnd"/>
+      <w:r>
+        <w:rPr>
+          <w:rFonts w:ascii="Consolas" w:hAnsi="Consolas" w:cs="Consolas"/>
+          <w:b/>
+          <w:bCs/>
+          <w:color w:val="CC7833"/>
+          <w:sz w:val="19"/>
+          <w:szCs w:val="19"/>
+          <w:lang w:bidi="he-IL"/>
+        </w:rPr>
+        <w:t>(</w:t>
+      </w:r>
+      <w:proofErr w:type="gramEnd"/>
+      <w:r>
+        <w:rPr>
+          <w:rFonts w:ascii="Consolas" w:hAnsi="Consolas" w:cs="Consolas"/>
+          <w:b/>
+          <w:bCs/>
+          <w:color w:val="CC7833"/>
+          <w:sz w:val="19"/>
+          <w:szCs w:val="19"/>
+          <w:lang w:bidi="he-IL"/>
+        </w:rPr>
+        <w:t>)</w:t>
+      </w:r>
     </w:p>
     <w:p>
       <w:pPr>
@@ -428,16 +459,10 @@
         <w:autoSpaceDN w:val="0"/>
         <w:adjustRightInd w:val="0"/>
         <w:spacing w:after="0" w:line="240" w:lineRule="auto"/>
-        <w:rPr>
-          <w:rFonts w:ascii="Consolas" w:hAnsi="Consolas" w:cs="Consolas"/>
-          <w:b/>
-          <w:bCs/>
-          <w:color w:val="CC7833"/>
-          <w:sz w:val="19"/>
-          <w:szCs w:val="19"/>
-          <w:lang w:bidi="he-IL"/>
-        </w:rPr>
-      </w:pPr>
+      </w:pPr>
+      <w:r>
+        <w:t>Called right before the application terminates. This is where we want to place all the cleanup code. You’ll notice that we are using smart pointers and smart COM pointers, so this function is not really used.</w:t>
+      </w:r>
     </w:p>
     <w:p>
       <w:pPr>
@@ -445,15 +470,6 @@
         <w:autoSpaceDN w:val="0"/>
         <w:adjustRightInd w:val="0"/>
         <w:spacing w:after="0" w:line="240" w:lineRule="auto"/>
-        <w:rPr>
-          <w:rFonts w:ascii="Consolas" w:hAnsi="Consolas" w:cs="Consolas"/>
-          <w:b/>
-          <w:bCs/>
-          <w:color w:val="CC7833"/>
-          <w:sz w:val="19"/>
-          <w:szCs w:val="19"/>
-          <w:lang w:bidi="he-IL"/>
-        </w:rPr>
       </w:pPr>
     </w:p>
     <w:p>
@@ -462,16 +478,10 @@
         <w:autoSpaceDN w:val="0"/>
         <w:adjustRightInd w:val="0"/>
         <w:spacing w:after="0" w:line="240" w:lineRule="auto"/>
-        <w:rPr>
-          <w:rFonts w:ascii="Consolas" w:hAnsi="Consolas" w:cs="Consolas"/>
-          <w:b/>
-          <w:bCs/>
-          <w:color w:val="CC7833"/>
-          <w:sz w:val="19"/>
-          <w:szCs w:val="19"/>
-          <w:lang w:bidi="he-IL"/>
-        </w:rPr>
-      </w:pPr>
+      </w:pPr>
+      <w:r>
+        <w:t>Well, that’s it for the header. Time to move to the CPP file.</w:t>
+      </w:r>
     </w:p>
     <w:p>
       <w:pPr>
@@ -479,16 +489,322 @@
         <w:autoSpaceDN w:val="0"/>
         <w:adjustRightInd w:val="0"/>
         <w:spacing w:after="0" w:line="240" w:lineRule="auto"/>
-        <w:rPr>
-          <w:rFonts w:ascii="Consolas" w:hAnsi="Consolas" w:cs="Consolas"/>
-          <w:b/>
-          <w:bCs/>
-          <w:color w:val="CC7833"/>
-          <w:sz w:val="19"/>
-          <w:szCs w:val="19"/>
-          <w:lang w:bidi="he-IL"/>
-        </w:rPr>
-      </w:pPr>
+      </w:pPr>
+    </w:p>
+    <w:p>
+      <w:pPr>
+        <w:pStyle w:val="Heading1"/>
+      </w:pPr>
+      <w:r>
+        <w:lastRenderedPageBreak/>
+        <w:t>01-CreateWindow.cpp</w:t>
+      </w:r>
+    </w:p>
+    <w:p>
+      <w:r>
+        <w:t xml:space="preserve">Nothing much here. We included </w:t>
+      </w:r>
+      <w:r>
+        <w:rPr>
+          <w:rFonts w:ascii="Consolas" w:hAnsi="Consolas" w:cs="Consolas"/>
+          <w:b/>
+          <w:bCs/>
+          <w:sz w:val="19"/>
+          <w:szCs w:val="19"/>
+          <w:lang w:bidi="he-IL"/>
+        </w:rPr>
+        <w:t>“01-CreateWindow.h”</w:t>
+      </w:r>
+      <w:r>
+        <w:rPr>
+          <w:rFonts w:ascii="Consolas" w:hAnsi="Consolas" w:cs="Consolas"/>
+          <w:color w:val="A5C261"/>
+          <w:sz w:val="19"/>
+          <w:szCs w:val="19"/>
+          <w:lang w:bidi="he-IL"/>
+        </w:rPr>
+        <w:t xml:space="preserve"> </w:t>
+      </w:r>
+      <w:r>
+        <w:t>and added empty definitions of the required callback.</w:t>
+      </w:r>
+    </w:p>
+    <w:p>
+      <w:r>
+        <w:rPr>
+          <w:noProof/>
+        </w:rPr>
+        <mc:AlternateContent>
+          <mc:Choice Requires="wps">
+            <w:drawing>
+              <wp:anchor distT="45720" distB="45720" distL="114300" distR="114300" simplePos="0" relativeHeight="251659264" behindDoc="0" locked="0" layoutInCell="1" allowOverlap="1" wp14:anchorId="61D793BE" wp14:editId="61A16C86">
+                <wp:simplePos x="0" y="0"/>
+                <wp:positionH relativeFrom="margin">
+                  <wp:posOffset>1160780</wp:posOffset>
+                </wp:positionH>
+                <wp:positionV relativeFrom="paragraph">
+                  <wp:posOffset>471170</wp:posOffset>
+                </wp:positionV>
+                <wp:extent cx="4478020" cy="309880"/>
+                <wp:effectExtent l="0" t="0" r="17780" b="13970"/>
+                <wp:wrapSquare wrapText="bothSides"/>
+                <wp:docPr id="1" name="Text Box 2"/>
+                <wp:cNvGraphicFramePr>
+                  <a:graphicFrameLocks xmlns:a="http://schemas.openxmlformats.org/drawingml/2006/main"/>
+                </wp:cNvGraphicFramePr>
+                <a:graphic xmlns:a="http://schemas.openxmlformats.org/drawingml/2006/main">
+                  <a:graphicData uri="http://schemas.microsoft.com/office/word/2010/wordprocessingShape">
+                    <wps:wsp>
+                      <wps:cNvSpPr txBox="1">
+                        <a:spLocks noChangeArrowheads="1"/>
+                      </wps:cNvSpPr>
+                      <wps:spPr bwMode="auto">
+                        <a:xfrm>
+                          <a:off x="0" y="0"/>
+                          <a:ext cx="4478020" cy="309880"/>
+                        </a:xfrm>
+                        <a:prstGeom prst="rect">
+                          <a:avLst/>
+                        </a:prstGeom>
+                        <a:solidFill>
+                          <a:srgbClr val="FFFFFF"/>
+                        </a:solidFill>
+                        <a:ln w="9525">
+                          <a:solidFill>
+                            <a:srgbClr val="000000"/>
+                          </a:solidFill>
+                          <a:miter lim="800000"/>
+                          <a:headEnd/>
+                          <a:tailEnd/>
+                        </a:ln>
+                      </wps:spPr>
+                      <wps:txbx>
+                        <w:txbxContent>
+                          <w:p>
+                            <w:pPr>
+                              <w:jc w:val="center"/>
+                              <w:rPr>
+                                <w:rFonts w:ascii="Consolas" w:hAnsi="Consolas" w:cs="Consolas"/>
+                                <w:color w:val="000000"/>
+                                <w:sz w:val="19"/>
+                                <w:szCs w:val="19"/>
+                                <w:lang w:bidi="he-IL"/>
+                              </w:rPr>
+                            </w:pPr>
+                            <w:proofErr w:type="gramStart"/>
+                            <w:r>
+                              <w:rPr>
+                                <w:rFonts w:ascii="Consolas" w:hAnsi="Consolas" w:cs="Consolas"/>
+                                <w:color w:val="0000FF"/>
+                                <w:sz w:val="19"/>
+                                <w:szCs w:val="19"/>
+                                <w:lang w:bidi="he-IL"/>
+                              </w:rPr>
+                              <w:t>Framework</w:t>
+                            </w:r>
+                            <w:r>
+                              <w:rPr>
+                                <w:rFonts w:ascii="Consolas" w:hAnsi="Consolas" w:cs="Consolas"/>
+                                <w:color w:val="000000"/>
+                                <w:sz w:val="19"/>
+                                <w:szCs w:val="19"/>
+                                <w:lang w:bidi="he-IL"/>
+                              </w:rPr>
+                              <w:t>::</w:t>
+                            </w:r>
+                            <w:proofErr w:type="gramEnd"/>
+                            <w:r>
+                              <w:rPr>
+                                <w:rFonts w:ascii="Consolas" w:hAnsi="Consolas" w:cs="Consolas"/>
+                                <w:color w:val="880000"/>
+                                <w:sz w:val="19"/>
+                                <w:szCs w:val="19"/>
+                                <w:lang w:bidi="he-IL"/>
+                              </w:rPr>
+                              <w:t>run</w:t>
+                            </w:r>
+                            <w:r>
+                              <w:rPr>
+                                <w:rFonts w:ascii="Consolas" w:hAnsi="Consolas" w:cs="Consolas"/>
+                                <w:color w:val="000000"/>
+                                <w:sz w:val="19"/>
+                                <w:szCs w:val="19"/>
+                                <w:lang w:bidi="he-IL"/>
+                              </w:rPr>
+                              <w:t>(</w:t>
+                            </w:r>
+                            <w:r>
+                              <w:rPr>
+                                <w:rFonts w:ascii="Consolas" w:hAnsi="Consolas" w:cs="Consolas"/>
+                                <w:color w:val="0000FF"/>
+                                <w:sz w:val="19"/>
+                                <w:szCs w:val="19"/>
+                                <w:lang w:bidi="he-IL"/>
+                              </w:rPr>
+                              <w:t>Tutorial01</w:t>
+                            </w:r>
+                            <w:r>
+                              <w:rPr>
+                                <w:rFonts w:ascii="Consolas" w:hAnsi="Consolas" w:cs="Consolas"/>
+                                <w:color w:val="000000"/>
+                                <w:sz w:val="19"/>
+                                <w:szCs w:val="19"/>
+                                <w:lang w:bidi="he-IL"/>
+                              </w:rPr>
+                              <w:t xml:space="preserve">(), </w:t>
+                            </w:r>
+                            <w:r>
+                              <w:rPr>
+                                <w:rFonts w:ascii="Consolas" w:hAnsi="Consolas" w:cs="Consolas"/>
+                                <w:color w:val="008000"/>
+                                <w:sz w:val="19"/>
+                                <w:szCs w:val="19"/>
+                              </w:rPr>
+                              <w:t>“Tutorial 01 – Create Window”</w:t>
+                            </w:r>
+                            <w:r>
+                              <w:rPr>
+                                <w:rFonts w:ascii="Consolas" w:hAnsi="Consolas" w:cs="Consolas"/>
+                                <w:color w:val="000000"/>
+                                <w:sz w:val="19"/>
+                                <w:szCs w:val="19"/>
+                                <w:lang w:bidi="he-IL"/>
+                              </w:rPr>
+                              <w:t>);</w:t>
+                            </w:r>
+                          </w:p>
+                          <w:p/>
+                        </w:txbxContent>
+                      </wps:txbx>
+                      <wps:bodyPr rot="0" vert="horz" wrap="square" lIns="91440" tIns="45720" rIns="91440" bIns="45720" anchor="t" anchorCtr="0">
+                        <a:noAutofit/>
+                      </wps:bodyPr>
+                    </wps:wsp>
+                  </a:graphicData>
+                </a:graphic>
+                <wp14:sizeRelH relativeFrom="margin">
+                  <wp14:pctWidth>0</wp14:pctWidth>
+                </wp14:sizeRelH>
+                <wp14:sizeRelV relativeFrom="margin">
+                  <wp14:pctHeight>0</wp14:pctHeight>
+                </wp14:sizeRelV>
+              </wp:anchor>
+            </w:drawing>
+          </mc:Choice>
+          <mc:Fallback>
+            <w:pict>
+              <v:shapetype w14:anchorId="61D793BE" id="_x0000_t202" coordsize="21600,21600" o:spt="202" path="m,l,21600r21600,l21600,xe">
+                <v:stroke joinstyle="miter"/>
+                <v:path gradientshapeok="t" o:connecttype="rect"/>
+              </v:shapetype>
+              <v:shape id="Text Box 2" o:spid="_x0000_s1026" type="#_x0000_t202" style="position:absolute;margin-left:91.4pt;margin-top:37.1pt;width:352.6pt;height:24.4pt;z-index:251659264;visibility:visible;mso-wrap-style:square;mso-width-percent:0;mso-height-percent:0;mso-wrap-distance-left:9pt;mso-wrap-distance-top:3.6pt;mso-wrap-distance-right:9pt;mso-wrap-distance-bottom:3.6pt;mso-position-horizontal:absolute;mso-position-horizontal-relative:margin;mso-position-vertical:absolute;mso-position-vertical-relative:text;mso-width-percent:0;mso-height-percent:0;mso-width-relative:margin;mso-height-relative:margin;v-text-anchor:top" o:gfxdata="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">
+                <v:textbox>
+                  <w:txbxContent>
+                    <w:p>
+                      <w:pPr>
+                        <w:jc w:val="center"/>
+                        <w:rPr>
+                          <w:rFonts w:ascii="Consolas" w:hAnsi="Consolas" w:cs="Consolas"/>
+                          <w:color w:val="000000"/>
+                          <w:sz w:val="19"/>
+                          <w:szCs w:val="19"/>
+                          <w:lang w:bidi="he-IL"/>
+                        </w:rPr>
+                      </w:pPr>
+                      <w:proofErr w:type="gramStart"/>
+                      <w:r>
+                        <w:rPr>
+                          <w:rFonts w:ascii="Consolas" w:hAnsi="Consolas" w:cs="Consolas"/>
+                          <w:color w:val="0000FF"/>
+                          <w:sz w:val="19"/>
+                          <w:szCs w:val="19"/>
+                          <w:lang w:bidi="he-IL"/>
+                        </w:rPr>
+                        <w:t>Framework</w:t>
+                      </w:r>
+                      <w:r>
+                        <w:rPr>
+                          <w:rFonts w:ascii="Consolas" w:hAnsi="Consolas" w:cs="Consolas"/>
+                          <w:color w:val="000000"/>
+                          <w:sz w:val="19"/>
+                          <w:szCs w:val="19"/>
+                          <w:lang w:bidi="he-IL"/>
+                        </w:rPr>
+                        <w:t>::</w:t>
+                      </w:r>
+                      <w:proofErr w:type="gramEnd"/>
+                      <w:r>
+                        <w:rPr>
+                          <w:rFonts w:ascii="Consolas" w:hAnsi="Consolas" w:cs="Consolas"/>
+                          <w:color w:val="880000"/>
+                          <w:sz w:val="19"/>
+                          <w:szCs w:val="19"/>
+                          <w:lang w:bidi="he-IL"/>
+                        </w:rPr>
+                        <w:t>run</w:t>
+                      </w:r>
+                      <w:r>
+                        <w:rPr>
+                          <w:rFonts w:ascii="Consolas" w:hAnsi="Consolas" w:cs="Consolas"/>
+                          <w:color w:val="000000"/>
+                          <w:sz w:val="19"/>
+                          <w:szCs w:val="19"/>
+                          <w:lang w:bidi="he-IL"/>
+                        </w:rPr>
+                        <w:t>(</w:t>
+                      </w:r>
+                      <w:r>
+                        <w:rPr>
+                          <w:rFonts w:ascii="Consolas" w:hAnsi="Consolas" w:cs="Consolas"/>
+                          <w:color w:val="0000FF"/>
+                          <w:sz w:val="19"/>
+                          <w:szCs w:val="19"/>
+                          <w:lang w:bidi="he-IL"/>
+                        </w:rPr>
+                        <w:t>Tutorial01</w:t>
+                      </w:r>
+                      <w:r>
+                        <w:rPr>
+                          <w:rFonts w:ascii="Consolas" w:hAnsi="Consolas" w:cs="Consolas"/>
+                          <w:color w:val="000000"/>
+                          <w:sz w:val="19"/>
+                          <w:szCs w:val="19"/>
+                          <w:lang w:bidi="he-IL"/>
+                        </w:rPr>
+                        <w:t xml:space="preserve">(), </w:t>
+                      </w:r>
+                      <w:r>
+                        <w:rPr>
+                          <w:rFonts w:ascii="Consolas" w:hAnsi="Consolas" w:cs="Consolas"/>
+                          <w:color w:val="008000"/>
+                          <w:sz w:val="19"/>
+                          <w:szCs w:val="19"/>
+                        </w:rPr>
+                        <w:t>“Tutorial 01 – Create Window”</w:t>
+                      </w:r>
+                      <w:r>
+                        <w:rPr>
+                          <w:rFonts w:ascii="Consolas" w:hAnsi="Consolas" w:cs="Consolas"/>
+                          <w:color w:val="000000"/>
+                          <w:sz w:val="19"/>
+                          <w:szCs w:val="19"/>
+                          <w:lang w:bidi="he-IL"/>
+                        </w:rPr>
+                        <w:t>);</w:t>
+                      </w:r>
+                    </w:p>
+                    <w:p/>
+                  </w:txbxContent>
+                </v:textbox>
+                <w10:wrap type="square" anchorx="margin"/>
+              </v:shape>
+            </w:pict>
+          </mc:Fallback>
+        </mc:AlternateContent>
+      </w:r>
+      <w:r>
+        <w:t xml:space="preserve">If you’ll scroll to the bottom of the file, you’ll see the </w:t>
+      </w:r>
       <w:proofErr w:type="spellStart"/>
       <w:proofErr w:type="gramStart"/>
       <w:r>
@@ -496,39 +812,63 @@
           <w:rFonts w:ascii="Consolas" w:hAnsi="Consolas" w:cs="Consolas"/>
           <w:b/>
           <w:bCs/>
+          <w:i/>
+          <w:iCs/>
+          <w:color w:val="880000"/>
+          <w:sz w:val="19"/>
+          <w:szCs w:val="19"/>
+          <w:lang w:bidi="he-IL"/>
+        </w:rPr>
+        <w:t>WinMain</w:t>
+      </w:r>
+      <w:proofErr w:type="spellEnd"/>
+      <w:r>
+        <w:rPr>
+          <w:rFonts w:ascii="Consolas" w:hAnsi="Consolas" w:cs="Consolas"/>
+          <w:b/>
+          <w:bCs/>
+          <w:i/>
+          <w:iCs/>
+          <w:sz w:val="19"/>
+          <w:szCs w:val="19"/>
+          <w:lang w:bidi="he-IL"/>
+        </w:rPr>
+        <w:t>(</w:t>
+      </w:r>
+      <w:proofErr w:type="gramEnd"/>
+      <w:r>
+        <w:rPr>
+          <w:rFonts w:ascii="Consolas" w:hAnsi="Consolas" w:cs="Consolas"/>
+          <w:b/>
+          <w:bCs/>
+          <w:i/>
+          <w:iCs/>
+          <w:sz w:val="19"/>
+          <w:szCs w:val="19"/>
+          <w:lang w:bidi="he-IL"/>
+        </w:rPr>
+        <w:t>)</w:t>
+      </w:r>
+      <w:r>
+        <w:rPr>
+          <w:rFonts w:ascii="Consolas" w:hAnsi="Consolas" w:cs="Consolas"/>
+          <w:i/>
+          <w:iCs/>
           <w:color w:val="CC7833"/>
           <w:sz w:val="19"/>
           <w:szCs w:val="19"/>
           <w:lang w:bidi="he-IL"/>
         </w:rPr>
-        <w:lastRenderedPageBreak/>
-        <w:t>onShutdown</w:t>
-      </w:r>
-      <w:proofErr w:type="spellEnd"/>
-      <w:r>
-        <w:rPr>
-          <w:rFonts w:ascii="Consolas" w:hAnsi="Consolas" w:cs="Consolas"/>
-          <w:b/>
-          <w:bCs/>
-          <w:color w:val="CC7833"/>
-          <w:sz w:val="19"/>
-          <w:szCs w:val="19"/>
-          <w:lang w:bidi="he-IL"/>
-        </w:rPr>
-        <w:t>(</w:t>
-      </w:r>
-      <w:proofErr w:type="gramEnd"/>
-      <w:r>
-        <w:rPr>
-          <w:rFonts w:ascii="Consolas" w:hAnsi="Consolas" w:cs="Consolas"/>
-          <w:b/>
-          <w:bCs/>
-          <w:color w:val="CC7833"/>
-          <w:sz w:val="19"/>
-          <w:szCs w:val="19"/>
-          <w:lang w:bidi="he-IL"/>
-        </w:rPr>
-        <w:t>)</w:t>
+        <w:t xml:space="preserve"> </w:t>
+      </w:r>
+      <w:r>
+        <w:t xml:space="preserve">function. </w:t>
+      </w:r>
+      <w:r>
+        <w:t>It contains a single line of code:</w:t>
+      </w:r>
+      <w:r>
+        <w:br/>
       </w:r>
     </w:p>
     <w:p>
@@ -538,9 +878,6 @@
         <w:adjustRightInd w:val="0"/>
         <w:spacing w:after="0" w:line="240" w:lineRule="auto"/>
       </w:pPr>
-      <w:r>
-        <w:t>Called right before the application terminates. This is where we want to place all the cleanup code. You’ll notice that we are using smart pointers and smart COM pointers, so this function is not really used.</w:t>
-      </w:r>
     </w:p>
     <w:p>
       <w:pPr>
@@ -556,157 +893,32 @@
         <w:autoSpaceDN w:val="0"/>
         <w:adjustRightInd w:val="0"/>
         <w:spacing w:after="0" w:line="240" w:lineRule="auto"/>
-        <w:rPr>
-          <w:rFonts w:ascii="Consolas" w:hAnsi="Consolas" w:cs="Consolas"/>
-          <w:b/>
-          <w:bCs/>
-          <w:color w:val="CC7833"/>
-          <w:sz w:val="19"/>
-          <w:szCs w:val="19"/>
-          <w:lang w:bidi="he-IL"/>
-        </w:rPr>
-      </w:pPr>
-      <w:proofErr w:type="spellStart"/>
-      <w:proofErr w:type="gramStart"/>
-      <w:r>
-        <w:rPr>
-          <w:rFonts w:ascii="Consolas" w:hAnsi="Consolas" w:cs="Consolas"/>
-          <w:b/>
-          <w:bCs/>
-          <w:color w:val="CC7833"/>
-          <w:sz w:val="19"/>
-          <w:szCs w:val="19"/>
-          <w:lang w:bidi="he-IL"/>
-        </w:rPr>
-        <w:t>onKeyEvent</w:t>
-      </w:r>
-      <w:proofErr w:type="spellEnd"/>
-      <w:r>
-        <w:rPr>
-          <w:rFonts w:ascii="Consolas" w:hAnsi="Consolas" w:cs="Consolas"/>
-          <w:b/>
-          <w:bCs/>
-          <w:color w:val="CC7833"/>
-          <w:sz w:val="19"/>
-          <w:szCs w:val="19"/>
-          <w:lang w:bidi="he-IL"/>
-        </w:rPr>
-        <w:t>(</w:t>
-      </w:r>
-      <w:proofErr w:type="gramEnd"/>
-      <w:r>
-        <w:rPr>
-          <w:rFonts w:ascii="Consolas" w:hAnsi="Consolas" w:cs="Consolas"/>
-          <w:b/>
-          <w:bCs/>
-          <w:color w:val="CC7833"/>
-          <w:sz w:val="19"/>
-          <w:szCs w:val="19"/>
-          <w:lang w:bidi="he-IL"/>
-        </w:rPr>
-        <w:t>)</w:t>
-      </w:r>
-      <w:r>
-        <w:rPr>
-          <w:b/>
-          <w:bCs/>
-          <w:color w:val="CC7833"/>
-        </w:rPr>
-        <w:t xml:space="preserve"> / </w:t>
-      </w:r>
-      <w:proofErr w:type="spellStart"/>
-      <w:r>
-        <w:rPr>
-          <w:rFonts w:ascii="Consolas" w:hAnsi="Consolas" w:cs="Consolas"/>
-          <w:b/>
-          <w:bCs/>
-          <w:color w:val="CC7833"/>
-          <w:sz w:val="19"/>
-          <w:szCs w:val="19"/>
-          <w:lang w:bidi="he-IL"/>
-        </w:rPr>
-        <w:t>onMouseEvent</w:t>
-      </w:r>
-      <w:proofErr w:type="spellEnd"/>
-      <w:r>
-        <w:rPr>
-          <w:rFonts w:ascii="Consolas" w:hAnsi="Consolas" w:cs="Consolas"/>
-          <w:b/>
-          <w:bCs/>
-          <w:color w:val="CC7833"/>
-          <w:sz w:val="19"/>
-          <w:szCs w:val="19"/>
-          <w:lang w:bidi="he-IL"/>
-        </w:rPr>
-        <w:t>()</w:t>
-      </w:r>
-    </w:p>
-    <w:p>
-      <w:pPr>
-        <w:autoSpaceDE w:val="0"/>
-        <w:autoSpaceDN w:val="0"/>
-        <w:adjustRightInd w:val="0"/>
-        <w:spacing w:after="0" w:line="240" w:lineRule="auto"/>
-      </w:pPr>
-      <w:r>
-        <w:t xml:space="preserve">Called whenever we get a mouse or keyboard event from Windows. Not used in </w:t>
-      </w:r>
-      <w:r>
-        <w:t>these</w:t>
+      </w:pPr>
+      <w:r>
+        <w:t>As you might have</w:t>
       </w:r>
       <w:r>
         <w:t xml:space="preserve"> </w:t>
       </w:r>
       <w:r>
-        <w:t>tutorials</w:t>
-      </w:r>
-      <w:r>
-        <w:t>.</w:t>
-      </w:r>
-    </w:p>
-    <w:p>
-      <w:pPr>
-        <w:autoSpaceDE w:val="0"/>
-        <w:autoSpaceDN w:val="0"/>
-        <w:adjustRightInd w:val="0"/>
-        <w:spacing w:after="0" w:line="240" w:lineRule="auto"/>
-      </w:pPr>
-    </w:p>
-    <w:p>
-      <w:pPr>
-        <w:autoSpaceDE w:val="0"/>
-        <w:autoSpaceDN w:val="0"/>
-        <w:adjustRightInd w:val="0"/>
-        <w:spacing w:after="0" w:line="240" w:lineRule="auto"/>
-      </w:pPr>
-      <w:r>
-        <w:t>We can ignore the input parameters to those functions – they will not be used in the tutorials.</w:t>
-      </w:r>
-    </w:p>
-    <w:p>
-      <w:pPr>
-        <w:autoSpaceDE w:val="0"/>
-        <w:autoSpaceDN w:val="0"/>
-        <w:adjustRightInd w:val="0"/>
-        <w:spacing w:after="0" w:line="240" w:lineRule="auto"/>
-      </w:pPr>
-      <w:r>
-        <w:rPr>
-          <w:rFonts w:ascii="Consolas" w:hAnsi="Consolas" w:cs="Consolas"/>
-          <w:b/>
-          <w:bCs/>
+        <w:t>guessed, the fir</w:t>
+      </w:r>
+      <w:r>
+        <w:t xml:space="preserve">st parameter is our </w:t>
+      </w:r>
+      <w:r>
+        <w:rPr>
+          <w:rFonts w:ascii="Consolas" w:hAnsi="Consolas" w:cs="Consolas"/>
           <w:color w:val="0000FF"/>
           <w:sz w:val="19"/>
           <w:szCs w:val="19"/>
           <w:lang w:bidi="he-IL"/>
         </w:rPr>
-        <w:t>Renderer</w:t>
-      </w:r>
-      <w:r>
-        <w:rPr>
-          <w:rFonts w:ascii="Consolas" w:hAnsi="Consolas" w:cs="Consolas"/>
-          <w:b/>
-          <w:bCs/>
+        <w:t>Tutorial01</w:t>
+      </w:r>
+      <w:r>
+        <w:rPr>
+          <w:rFonts w:ascii="Consolas" w:hAnsi="Consolas" w:cs="Consolas"/>
           <w:color w:val="0000FF"/>
           <w:sz w:val="19"/>
           <w:szCs w:val="19"/>
@@ -715,626 +927,10 @@
         <w:t xml:space="preserve"> </w:t>
       </w:r>
       <w:r>
-        <w:t>provides a bunch of other callbacks, but they are not used in these tutorials and will not be covered.</w:t>
-      </w:r>
-    </w:p>
-    <w:p>
-      <w:pPr>
-        <w:autoSpaceDE w:val="0"/>
-        <w:autoSpaceDN w:val="0"/>
-        <w:adjustRightInd w:val="0"/>
-        <w:spacing w:after="0" w:line="240" w:lineRule="auto"/>
-      </w:pPr>
-    </w:p>
-    <w:p>
-      <w:pPr>
-        <w:autoSpaceDE w:val="0"/>
-        <w:autoSpaceDN w:val="0"/>
-        <w:adjustRightInd w:val="0"/>
-        <w:spacing w:after="0" w:line="240" w:lineRule="auto"/>
-      </w:pPr>
-      <w:r>
-        <w:t>Well, that’s it for the header. Time to move to the CPP file.</w:t>
-      </w:r>
-    </w:p>
-    <w:p>
-      <w:pPr>
-        <w:autoSpaceDE w:val="0"/>
-        <w:autoSpaceDN w:val="0"/>
-        <w:adjustRightInd w:val="0"/>
-        <w:spacing w:after="0" w:line="240" w:lineRule="auto"/>
-      </w:pPr>
-    </w:p>
-    <w:p>
-      <w:pPr>
-        <w:pStyle w:val="Heading1"/>
-      </w:pPr>
-      <w:r>
-        <w:t>01-CreateWindow.cpp</w:t>
-      </w:r>
-    </w:p>
-    <w:p>
-      <w:r>
-        <w:t xml:space="preserve">Nothing much here. We included </w:t>
-      </w:r>
-      <w:r>
-        <w:rPr>
-          <w:rFonts w:ascii="Consolas" w:hAnsi="Consolas" w:cs="Consolas"/>
-          <w:b/>
-          <w:bCs/>
-          <w:sz w:val="19"/>
-          <w:szCs w:val="19"/>
-          <w:lang w:bidi="he-IL"/>
-        </w:rPr>
-        <w:t>“01-CreateWindow.h”</w:t>
-      </w:r>
-      <w:r>
-        <w:rPr>
-          <w:rFonts w:ascii="Consolas" w:hAnsi="Consolas" w:cs="Consolas"/>
-          <w:color w:val="A5C261"/>
-          <w:sz w:val="19"/>
-          <w:szCs w:val="19"/>
-          <w:lang w:bidi="he-IL"/>
-        </w:rPr>
-        <w:t xml:space="preserve"> </w:t>
-      </w:r>
-      <w:r>
-        <w:t>and added empty definitions of the required callback.</w:t>
-      </w:r>
-    </w:p>
-    <w:p>
-      <w:r>
-        <w:t xml:space="preserve">If you’ll scroll to the bottom of the file, you’ll see the </w:t>
-      </w:r>
-      <w:proofErr w:type="spellStart"/>
-      <w:proofErr w:type="gramStart"/>
-      <w:r>
-        <w:rPr>
-          <w:rFonts w:ascii="Consolas" w:hAnsi="Consolas" w:cs="Consolas"/>
-          <w:b/>
-          <w:bCs/>
-          <w:i/>
-          <w:iCs/>
-          <w:color w:val="880000"/>
-          <w:sz w:val="19"/>
-          <w:szCs w:val="19"/>
-          <w:lang w:bidi="he-IL"/>
-        </w:rPr>
-        <w:t>WinMain</w:t>
-      </w:r>
-      <w:proofErr w:type="spellEnd"/>
-      <w:r>
-        <w:rPr>
-          <w:rFonts w:ascii="Consolas" w:hAnsi="Consolas" w:cs="Consolas"/>
-          <w:b/>
-          <w:bCs/>
-          <w:i/>
-          <w:iCs/>
-          <w:sz w:val="19"/>
-          <w:szCs w:val="19"/>
-          <w:lang w:bidi="he-IL"/>
-        </w:rPr>
-        <w:t>(</w:t>
-      </w:r>
-      <w:proofErr w:type="gramEnd"/>
-      <w:r>
-        <w:rPr>
-          <w:rFonts w:ascii="Consolas" w:hAnsi="Consolas" w:cs="Consolas"/>
-          <w:b/>
-          <w:bCs/>
-          <w:i/>
-          <w:iCs/>
-          <w:sz w:val="19"/>
-          <w:szCs w:val="19"/>
-          <w:lang w:bidi="he-IL"/>
-        </w:rPr>
-        <w:t>)</w:t>
-      </w:r>
-      <w:r>
-        <w:rPr>
-          <w:rFonts w:ascii="Consolas" w:hAnsi="Consolas" w:cs="Consolas"/>
-          <w:i/>
-          <w:iCs/>
-          <w:color w:val="CC7833"/>
-          <w:sz w:val="19"/>
-          <w:szCs w:val="19"/>
-          <w:lang w:bidi="he-IL"/>
-        </w:rPr>
-        <w:t xml:space="preserve"> </w:t>
-      </w:r>
-      <w:r>
-        <w:t>function. It doesn’t do much.</w:t>
-      </w:r>
-    </w:p>
-    <w:p>
-      <w:pPr>
-        <w:spacing w:after="0" w:line="240" w:lineRule="auto"/>
-      </w:pPr>
-      <w:r>
-        <w:t xml:space="preserve">First, we instantiate a </w:t>
-      </w:r>
-      <w:proofErr w:type="spellStart"/>
-      <w:r>
-        <w:rPr>
-          <w:rFonts w:ascii="Consolas" w:hAnsi="Consolas" w:cs="Consolas"/>
-          <w:b/>
-          <w:bCs/>
-          <w:color w:val="0000FF"/>
-          <w:sz w:val="19"/>
-          <w:szCs w:val="19"/>
-          <w:lang w:bidi="he-IL"/>
-        </w:rPr>
-        <w:t>DxrSample</w:t>
-      </w:r>
-      <w:proofErr w:type="spellEnd"/>
-      <w:r>
-        <w:rPr>
-          <w:rFonts w:ascii="Consolas" w:hAnsi="Consolas" w:cs="Consolas"/>
-          <w:sz w:val="19"/>
-          <w:szCs w:val="19"/>
-          <w:lang w:bidi="he-IL"/>
-        </w:rPr>
-        <w:t xml:space="preserve"> </w:t>
-      </w:r>
-      <w:r>
-        <w:t>object</w:t>
-      </w:r>
-      <w:r>
-        <w:t xml:space="preserve"> using a </w:t>
-      </w:r>
-      <w:proofErr w:type="spellStart"/>
-      <w:r>
-        <w:rPr>
-          <w:rFonts w:ascii="Consolas" w:hAnsi="Consolas" w:cs="Consolas"/>
-          <w:color w:val="0000FF"/>
-          <w:sz w:val="19"/>
-          <w:szCs w:val="19"/>
-          <w:lang w:bidi="he-IL"/>
-        </w:rPr>
-        <w:t>unique_ptr</w:t>
-      </w:r>
-      <w:proofErr w:type="spellEnd"/>
-      <w:r>
-        <w:rPr>
-          <w:rFonts w:ascii="Consolas" w:hAnsi="Consolas" w:cs="Consolas"/>
-          <w:color w:val="0000FF"/>
-          <w:sz w:val="19"/>
-          <w:szCs w:val="19"/>
-          <w:lang w:bidi="he-IL"/>
-        </w:rPr>
-        <w:t>.</w:t>
-      </w:r>
-    </w:p>
-    <w:p>
-      <w:pPr>
-        <w:spacing w:line="240" w:lineRule="auto"/>
-      </w:pPr>
-      <w:r>
-        <w:t xml:space="preserve">Then, we create and initialize a </w:t>
-      </w:r>
-      <w:proofErr w:type="spellStart"/>
-      <w:r>
-        <w:rPr>
-          <w:rFonts w:ascii="Consolas" w:hAnsi="Consolas" w:cs="Consolas"/>
-          <w:b/>
-          <w:bCs/>
-          <w:color w:val="0000FF"/>
-          <w:sz w:val="19"/>
-          <w:szCs w:val="19"/>
-          <w:lang w:bidi="he-IL"/>
-        </w:rPr>
-        <w:t>SampleConfig</w:t>
-      </w:r>
-      <w:proofErr w:type="spellEnd"/>
-      <w:r>
-        <w:rPr>
-          <w:rFonts w:ascii="Consolas" w:hAnsi="Consolas" w:cs="Consolas"/>
-          <w:sz w:val="19"/>
-          <w:szCs w:val="19"/>
-          <w:lang w:bidi="he-IL"/>
-        </w:rPr>
-        <w:t xml:space="preserve"> </w:t>
-      </w:r>
-      <w:r>
-        <w:t>object. It has many fields, but we only care about 2 of them.</w:t>
-      </w:r>
-    </w:p>
-    <w:p>
-      <w:pPr>
-        <w:pStyle w:val="ListParagraph"/>
-        <w:numPr>
-          <w:ilvl w:val="0"/>
-          <w:numId w:val="2"/>
-        </w:numPr>
-        <w:autoSpaceDE w:val="0"/>
-        <w:autoSpaceDN w:val="0"/>
-        <w:adjustRightInd w:val="0"/>
-        <w:spacing w:after="0" w:line="240" w:lineRule="auto"/>
-        <w:rPr>
-          <w:rFonts w:ascii="Consolas" w:hAnsi="Consolas" w:cs="Consolas"/>
-          <w:b/>
-          <w:bCs/>
-          <w:sz w:val="19"/>
-          <w:szCs w:val="19"/>
-          <w:lang w:bidi="he-IL"/>
-        </w:rPr>
-      </w:pPr>
-      <w:proofErr w:type="spellStart"/>
-      <w:proofErr w:type="gramStart"/>
-      <w:r>
-        <w:rPr>
-          <w:rFonts w:ascii="Consolas" w:hAnsi="Consolas" w:cs="Consolas"/>
-          <w:color w:val="000080"/>
-          <w:sz w:val="19"/>
-          <w:szCs w:val="19"/>
-          <w:lang w:bidi="he-IL"/>
-        </w:rPr>
-        <w:t>config</w:t>
-      </w:r>
-      <w:r>
-        <w:rPr>
-          <w:rFonts w:ascii="Consolas" w:hAnsi="Consolas" w:cs="Consolas"/>
-          <w:color w:val="000000"/>
-          <w:sz w:val="19"/>
-          <w:szCs w:val="19"/>
-          <w:lang w:bidi="he-IL"/>
-        </w:rPr>
-        <w:t>.</w:t>
-      </w:r>
-      <w:r>
-        <w:rPr>
-          <w:rFonts w:ascii="Consolas" w:hAnsi="Consolas" w:cs="Consolas"/>
-          <w:color w:val="000080"/>
-          <w:sz w:val="19"/>
-          <w:szCs w:val="19"/>
-          <w:lang w:bidi="he-IL"/>
-        </w:rPr>
-        <w:t>windowDesc</w:t>
-      </w:r>
-      <w:r>
-        <w:rPr>
-          <w:rFonts w:ascii="Consolas" w:hAnsi="Consolas" w:cs="Consolas"/>
-          <w:color w:val="000000"/>
-          <w:sz w:val="19"/>
-          <w:szCs w:val="19"/>
-          <w:lang w:bidi="he-IL"/>
-        </w:rPr>
-        <w:t>.</w:t>
-      </w:r>
-      <w:r>
-        <w:rPr>
-          <w:rFonts w:ascii="Consolas" w:hAnsi="Consolas" w:cs="Consolas"/>
-          <w:color w:val="000080"/>
-          <w:sz w:val="19"/>
-          <w:szCs w:val="19"/>
-          <w:lang w:bidi="he-IL"/>
-        </w:rPr>
-        <w:t>title</w:t>
-      </w:r>
-      <w:proofErr w:type="spellEnd"/>
-      <w:proofErr w:type="gramEnd"/>
-      <w:r>
-        <w:rPr>
-          <w:rFonts w:ascii="Consolas" w:hAnsi="Consolas" w:cs="Consolas"/>
-          <w:b/>
-          <w:bCs/>
-          <w:sz w:val="19"/>
-          <w:szCs w:val="19"/>
-          <w:lang w:bidi="he-IL"/>
-        </w:rPr>
-        <w:t xml:space="preserve"> </w:t>
-      </w:r>
-      <w:r>
-        <w:rPr>
-          <w:rFonts w:ascii="Consolas" w:hAnsi="Consolas" w:cs="Consolas"/>
-          <w:b/>
-          <w:bCs/>
-          <w:sz w:val="19"/>
-          <w:szCs w:val="19"/>
-          <w:lang w:bidi="he-IL"/>
-        </w:rPr>
-        <w:t xml:space="preserve">= </w:t>
-      </w:r>
-      <w:r>
-        <w:rPr>
-          <w:rFonts w:ascii="Consolas" w:hAnsi="Consolas" w:cs="Consolas"/>
-          <w:color w:val="A31515"/>
-          <w:sz w:val="19"/>
-          <w:szCs w:val="19"/>
-          <w:lang w:bidi="he-IL"/>
-        </w:rPr>
-        <w:t>"Tutorial 01 - Create Window"</w:t>
-      </w:r>
-      <w:r>
-        <w:rPr>
-          <w:rFonts w:ascii="Consolas" w:hAnsi="Consolas" w:cs="Consolas"/>
-          <w:b/>
-          <w:bCs/>
-          <w:sz w:val="19"/>
-          <w:szCs w:val="19"/>
-          <w:lang w:bidi="he-IL"/>
-        </w:rPr>
-        <w:t>;</w:t>
-      </w:r>
-    </w:p>
-    <w:p>
-      <w:pPr>
-        <w:spacing w:line="240" w:lineRule="auto"/>
-      </w:pPr>
-      <w:r>
-        <w:t>This line sets the window title.</w:t>
+        <w:t>object and the second parameter is the window’s title.</w:t>
       </w:r>
       <w:bookmarkStart w:id="0" w:name="_GoBack"/>
       <w:bookmarkEnd w:id="0"/>
-    </w:p>
-    <w:p>
-      <w:pPr>
-        <w:pStyle w:val="ListParagraph"/>
-        <w:numPr>
-          <w:ilvl w:val="0"/>
-          <w:numId w:val="2"/>
-        </w:numPr>
-        <w:spacing w:line="240" w:lineRule="auto"/>
-      </w:pPr>
-      <w:proofErr w:type="spellStart"/>
-      <w:proofErr w:type="gramStart"/>
-      <w:r>
-        <w:rPr>
-          <w:rFonts w:ascii="Consolas" w:hAnsi="Consolas" w:cs="Consolas"/>
-          <w:color w:val="000080"/>
-          <w:sz w:val="19"/>
-          <w:szCs w:val="19"/>
-          <w:lang w:bidi="he-IL"/>
-        </w:rPr>
-        <w:t>config</w:t>
-      </w:r>
-      <w:r>
-        <w:rPr>
-          <w:rFonts w:ascii="Consolas" w:hAnsi="Consolas" w:cs="Consolas"/>
-          <w:color w:val="000000"/>
-          <w:sz w:val="19"/>
-          <w:szCs w:val="19"/>
-          <w:lang w:bidi="he-IL"/>
-        </w:rPr>
-        <w:t>.</w:t>
-      </w:r>
-      <w:r>
-        <w:rPr>
-          <w:rFonts w:ascii="Consolas" w:hAnsi="Consolas" w:cs="Consolas"/>
-          <w:color w:val="000080"/>
-          <w:sz w:val="19"/>
-          <w:szCs w:val="19"/>
-          <w:lang w:bidi="he-IL"/>
-        </w:rPr>
-        <w:t>flags</w:t>
-      </w:r>
-      <w:proofErr w:type="spellEnd"/>
-      <w:proofErr w:type="gramEnd"/>
-      <w:r>
-        <w:rPr>
-          <w:rFonts w:ascii="Consolas" w:hAnsi="Consolas" w:cs="Consolas"/>
-          <w:color w:val="000000"/>
-          <w:sz w:val="19"/>
-          <w:szCs w:val="19"/>
-          <w:lang w:bidi="he-IL"/>
-        </w:rPr>
-        <w:t xml:space="preserve"> = </w:t>
-      </w:r>
-      <w:proofErr w:type="spellStart"/>
-      <w:r>
-        <w:rPr>
-          <w:rFonts w:ascii="Consolas" w:hAnsi="Consolas" w:cs="Consolas"/>
-          <w:color w:val="0000FF"/>
-          <w:sz w:val="19"/>
-          <w:szCs w:val="19"/>
-          <w:lang w:bidi="he-IL"/>
-        </w:rPr>
-        <w:t>SampleConfig</w:t>
-      </w:r>
-      <w:proofErr w:type="spellEnd"/>
-      <w:r>
-        <w:rPr>
-          <w:rFonts w:ascii="Consolas" w:hAnsi="Consolas" w:cs="Consolas"/>
-          <w:color w:val="000000"/>
-          <w:sz w:val="19"/>
-          <w:szCs w:val="19"/>
-          <w:lang w:bidi="he-IL"/>
-        </w:rPr>
-        <w:t>::</w:t>
-      </w:r>
-      <w:r>
-        <w:rPr>
-          <w:rFonts w:ascii="Consolas" w:hAnsi="Consolas" w:cs="Consolas"/>
-          <w:color w:val="0000FF"/>
-          <w:sz w:val="19"/>
-          <w:szCs w:val="19"/>
-          <w:lang w:bidi="he-IL"/>
-        </w:rPr>
-        <w:t>Flags</w:t>
-      </w:r>
-      <w:r>
-        <w:rPr>
-          <w:rFonts w:ascii="Consolas" w:hAnsi="Consolas" w:cs="Consolas"/>
-          <w:color w:val="000000"/>
-          <w:sz w:val="19"/>
-          <w:szCs w:val="19"/>
-          <w:lang w:bidi="he-IL"/>
-        </w:rPr>
-        <w:t>::</w:t>
-      </w:r>
-      <w:proofErr w:type="spellStart"/>
-      <w:r>
-        <w:rPr>
-          <w:rFonts w:ascii="Consolas" w:hAnsi="Consolas" w:cs="Consolas"/>
-          <w:color w:val="A000A0"/>
-          <w:sz w:val="19"/>
-          <w:szCs w:val="19"/>
-          <w:lang w:bidi="he-IL"/>
-        </w:rPr>
-        <w:t>DoNotCreateDevice</w:t>
-      </w:r>
-      <w:proofErr w:type="spellEnd"/>
-      <w:r>
-        <w:rPr>
-          <w:rFonts w:ascii="Consolas" w:hAnsi="Consolas" w:cs="Consolas"/>
-          <w:color w:val="000000"/>
-          <w:sz w:val="19"/>
-          <w:szCs w:val="19"/>
-          <w:lang w:bidi="he-IL"/>
-        </w:rPr>
-        <w:t>;</w:t>
-      </w:r>
-      <w:r>
-        <w:t xml:space="preserve"> </w:t>
-      </w:r>
-    </w:p>
-    <w:p>
-      <w:r>
-        <w:t xml:space="preserve">Here we set a flag that tells </w:t>
-      </w:r>
-      <w:proofErr w:type="spellStart"/>
-      <w:r>
-        <w:t>Falcor</w:t>
-      </w:r>
-      <w:proofErr w:type="spellEnd"/>
-      <w:r>
-        <w:t xml:space="preserve"> not to create a device. We will create the device ourselves in the next tutorial.</w:t>
-      </w:r>
-      <w:r>
-        <w:t xml:space="preserve"> </w:t>
-      </w:r>
-    </w:p>
-    <w:p>
-      <w:pPr>
-        <w:autoSpaceDE w:val="0"/>
-        <w:autoSpaceDN w:val="0"/>
-        <w:adjustRightInd w:val="0"/>
-        <w:spacing w:after="0" w:line="240" w:lineRule="auto"/>
-      </w:pPr>
-      <w:r>
-        <w:t>Once we initialize the configuration, we are ready to go. Calling</w:t>
-      </w:r>
-      <w:r>
-        <w:rPr>
-          <w:rFonts w:ascii="Consolas" w:hAnsi="Consolas" w:cs="Consolas"/>
-          <w:color w:val="000000"/>
-          <w:sz w:val="19"/>
-          <w:szCs w:val="19"/>
-          <w:lang w:bidi="he-IL"/>
-        </w:rPr>
-        <w:t xml:space="preserve"> </w:t>
-      </w:r>
-      <w:r>
-        <w:rPr>
-          <w:rFonts w:ascii="Consolas" w:hAnsi="Consolas" w:cs="Consolas"/>
-          <w:color w:val="0000FF"/>
-          <w:sz w:val="19"/>
-          <w:szCs w:val="19"/>
-          <w:lang w:bidi="he-IL"/>
-        </w:rPr>
-        <w:t>Sample</w:t>
-      </w:r>
-      <w:r>
-        <w:rPr>
-          <w:rFonts w:ascii="Consolas" w:hAnsi="Consolas" w:cs="Consolas"/>
-          <w:color w:val="000000"/>
-          <w:sz w:val="19"/>
-          <w:szCs w:val="19"/>
-          <w:lang w:bidi="he-IL"/>
-        </w:rPr>
-        <w:t>::</w:t>
-      </w:r>
-      <w:r>
-        <w:rPr>
-          <w:rFonts w:ascii="Consolas" w:hAnsi="Consolas" w:cs="Consolas"/>
-          <w:color w:val="880000"/>
-          <w:sz w:val="19"/>
-          <w:szCs w:val="19"/>
-          <w:lang w:bidi="he-IL"/>
-        </w:rPr>
-        <w:t>run</w:t>
-      </w:r>
-      <w:r>
-        <w:rPr>
-          <w:rFonts w:ascii="Consolas" w:hAnsi="Consolas" w:cs="Consolas"/>
-          <w:color w:val="000000"/>
-          <w:sz w:val="19"/>
-          <w:szCs w:val="19"/>
-          <w:lang w:bidi="he-IL"/>
-        </w:rPr>
-        <w:t>(</w:t>
-      </w:r>
-      <w:r>
-        <w:rPr>
-          <w:rFonts w:ascii="Consolas" w:hAnsi="Consolas" w:cs="Consolas"/>
-          <w:color w:val="000080"/>
-          <w:sz w:val="19"/>
-          <w:szCs w:val="19"/>
-          <w:lang w:bidi="he-IL"/>
-        </w:rPr>
-        <w:t>config</w:t>
-      </w:r>
-      <w:r>
-        <w:rPr>
-          <w:rFonts w:ascii="Consolas" w:hAnsi="Consolas" w:cs="Consolas"/>
-          <w:color w:val="000000"/>
-          <w:sz w:val="19"/>
-          <w:szCs w:val="19"/>
-          <w:lang w:bidi="he-IL"/>
-        </w:rPr>
-        <w:t xml:space="preserve">, </w:t>
-      </w:r>
-      <w:proofErr w:type="spellStart"/>
-      <w:r>
-        <w:rPr>
-          <w:rFonts w:ascii="Consolas" w:hAnsi="Consolas" w:cs="Consolas"/>
-          <w:color w:val="000080"/>
-          <w:sz w:val="19"/>
-          <w:szCs w:val="19"/>
-          <w:lang w:bidi="he-IL"/>
-        </w:rPr>
-        <w:t>pSample</w:t>
-      </w:r>
-      <w:proofErr w:type="spellEnd"/>
-      <w:r>
-        <w:rPr>
-          <w:rFonts w:ascii="Consolas" w:hAnsi="Consolas" w:cs="Consolas"/>
-          <w:color w:val="000000"/>
-          <w:sz w:val="19"/>
-          <w:szCs w:val="19"/>
-          <w:lang w:bidi="he-IL"/>
-        </w:rPr>
-        <w:t>)</w:t>
-      </w:r>
-      <w:r>
-        <w:rPr>
-          <w:rFonts w:ascii="Consolas" w:hAnsi="Consolas" w:cs="Consolas"/>
-          <w:color w:val="000000"/>
-          <w:sz w:val="19"/>
-          <w:szCs w:val="19"/>
-          <w:lang w:bidi="he-IL"/>
-        </w:rPr>
-        <w:t xml:space="preserve"> </w:t>
-      </w:r>
-      <w:r>
-        <w:t xml:space="preserve">will start </w:t>
-      </w:r>
-      <w:proofErr w:type="spellStart"/>
-      <w:r>
-        <w:t>Falcor’s</w:t>
-      </w:r>
-      <w:proofErr w:type="spellEnd"/>
-      <w:r>
-        <w:t xml:space="preserve"> render loop, which will call our callbacks when suitable.</w:t>
-      </w:r>
-    </w:p>
-    <w:p>
-      <w:pPr>
-        <w:autoSpaceDE w:val="0"/>
-        <w:autoSpaceDN w:val="0"/>
-        <w:adjustRightInd w:val="0"/>
-        <w:spacing w:after="0" w:line="240" w:lineRule="auto"/>
-      </w:pPr>
     </w:p>
     <w:p>
       <w:pPr>

</xml_diff>